<commit_message>
Actualizacion de modelo de dominios
</commit_message>
<xml_diff>
--- a/Diagrama de Módulos.docx
+++ b/Diagrama de Módulos.docx
@@ -13,7 +13,619 @@
         <mc:AlternateContent>
           <mc:Choice Requires="wps">
             <w:drawing>
-              <wp:anchor distT="0" distB="0" distL="114300" distR="114300" simplePos="0" relativeHeight="251658239" behindDoc="0" locked="0" layoutInCell="1" allowOverlap="1" wp14:anchorId="6622ECA1" wp14:editId="64DCC0D1">
+              <wp:anchor distT="0" distB="0" distL="114300" distR="114300" simplePos="0" relativeHeight="251719680" behindDoc="0" locked="0" layoutInCell="1" allowOverlap="1" wp14:anchorId="66331440" wp14:editId="509CCB44">
+                <wp:simplePos x="0" y="0"/>
+                <wp:positionH relativeFrom="page">
+                  <wp:posOffset>5759836</wp:posOffset>
+                </wp:positionH>
+                <wp:positionV relativeFrom="paragraph">
+                  <wp:posOffset>4086004</wp:posOffset>
+                </wp:positionV>
+                <wp:extent cx="1645920" cy="691680"/>
+                <wp:effectExtent l="0" t="0" r="11430" b="13335"/>
+                <wp:wrapNone/>
+                <wp:docPr id="27" name="Cuadro de texto 27"/>
+                <wp:cNvGraphicFramePr/>
+                <a:graphic xmlns:a="http://schemas.openxmlformats.org/drawingml/2006/main">
+                  <a:graphicData uri="http://schemas.microsoft.com/office/word/2010/wordprocessingShape">
+                    <wps:wsp>
+                      <wps:cNvSpPr txBox="1"/>
+                      <wps:spPr>
+                        <a:xfrm>
+                          <a:off x="0" y="0"/>
+                          <a:ext cx="1645920" cy="691680"/>
+                        </a:xfrm>
+                        <a:prstGeom prst="rect">
+                          <a:avLst/>
+                        </a:prstGeom>
+                        <a:solidFill>
+                          <a:schemeClr val="lt1"/>
+                        </a:solidFill>
+                        <a:ln w="6350">
+                          <a:solidFill>
+                            <a:prstClr val="black"/>
+                          </a:solidFill>
+                        </a:ln>
+                        <a:effectLst/>
+                      </wps:spPr>
+                      <wps:style>
+                        <a:lnRef idx="0">
+                          <a:schemeClr val="accent1"/>
+                        </a:lnRef>
+                        <a:fillRef idx="0">
+                          <a:schemeClr val="accent1"/>
+                        </a:fillRef>
+                        <a:effectRef idx="0">
+                          <a:schemeClr val="accent1"/>
+                        </a:effectRef>
+                        <a:fontRef idx="minor">
+                          <a:schemeClr val="dk1"/>
+                        </a:fontRef>
+                      </wps:style>
+                      <wps:txbx>
+                        <w:txbxContent>
+                          <w:p>
+                            <w:pPr>
+                              <w:rPr>
+                                <w:lang w:val="es-PE"/>
+                              </w:rPr>
+                            </w:pPr>
+                            <w:r>
+                              <w:rPr>
+                                <w:lang w:val="es-PE"/>
+                              </w:rPr>
+                              <w:t>En los dominios residen las reglas  y la lógica de negocio del sistema</w:t>
+                            </w:r>
+                          </w:p>
+                        </w:txbxContent>
+                      </wps:txbx>
+                      <wps:bodyPr rot="0" spcFirstLastPara="0" vertOverflow="overflow" horzOverflow="overflow" vert="horz" wrap="square" lIns="91440" tIns="45720" rIns="91440" bIns="45720" numCol="1" spcCol="0" rtlCol="0" fromWordArt="0" anchor="t" anchorCtr="0" forceAA="0" compatLnSpc="1">
+                        <a:prstTxWarp prst="textNoShape">
+                          <a:avLst/>
+                        </a:prstTxWarp>
+                        <a:noAutofit/>
+                      </wps:bodyPr>
+                    </wps:wsp>
+                  </a:graphicData>
+                </a:graphic>
+                <wp14:sizeRelH relativeFrom="margin">
+                  <wp14:pctWidth>0</wp14:pctWidth>
+                </wp14:sizeRelH>
+                <wp14:sizeRelV relativeFrom="margin">
+                  <wp14:pctHeight>0</wp14:pctHeight>
+                </wp14:sizeRelV>
+              </wp:anchor>
+            </w:drawing>
+          </mc:Choice>
+          <mc:Fallback>
+            <w:pict>
+              <v:shapetype w14:anchorId="66331440" id="_x0000_t202" coordsize="21600,21600" o:spt="202" path="m,l,21600r21600,l21600,xe">
+                <v:stroke joinstyle="miter"/>
+                <v:path gradientshapeok="t" o:connecttype="rect"/>
+              </v:shapetype>
+              <v:shape id="Cuadro de texto 27" o:spid="_x0000_s1026" type="#_x0000_t202" style="position:absolute;margin-left:453.55pt;margin-top:321.75pt;width:129.6pt;height:54.45pt;z-index:251719680;visibility:visible;mso-wrap-style:square;mso-width-percent:0;mso-height-percent:0;mso-wrap-distance-left:9pt;mso-wrap-distance-top:0;mso-wrap-distance-right:9pt;mso-wrap-distance-bottom:0;mso-position-horizontal:absolute;mso-position-horizontal-relative:page;mso-position-vertical:absolute;mso-position-vertical-relative:text;mso-width-percent:0;mso-height-percent:0;mso-width-relative:margin;mso-height-relative:margin;v-text-anchor:top" o:gfxdata="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" fillcolor="white [3201]" strokeweight=".5pt">
+                <v:textbox>
+                  <w:txbxContent>
+                    <w:p>
+                      <w:pPr>
+                        <w:rPr>
+                          <w:lang w:val="es-PE"/>
+                        </w:rPr>
+                      </w:pPr>
+                      <w:r>
+                        <w:rPr>
+                          <w:lang w:val="es-PE"/>
+                        </w:rPr>
+                        <w:t>En los dominios residen las reglas  y la lógica de negocio del sistema</w:t>
+                      </w:r>
+                    </w:p>
+                  </w:txbxContent>
+                </v:textbox>
+                <w10:wrap anchorx="page"/>
+              </v:shape>
+            </w:pict>
+          </mc:Fallback>
+        </mc:AlternateContent>
+      </w:r>
+      <w:r>
+        <w:rPr>
+          <w:noProof/>
+          <w:lang w:eastAsia="es-ES"/>
+        </w:rPr>
+        <mc:AlternateContent>
+          <mc:Choice Requires="wps">
+            <w:drawing>
+              <wp:anchor distT="0" distB="0" distL="114300" distR="114300" simplePos="0" relativeHeight="251715584" behindDoc="0" locked="0" layoutInCell="1" allowOverlap="1" wp14:anchorId="1854A74F" wp14:editId="02A3388D">
+                <wp:simplePos x="0" y="0"/>
+                <wp:positionH relativeFrom="column">
+                  <wp:posOffset>1193606</wp:posOffset>
+                </wp:positionH>
+                <wp:positionV relativeFrom="paragraph">
+                  <wp:posOffset>7480410</wp:posOffset>
+                </wp:positionV>
+                <wp:extent cx="1645920" cy="652007"/>
+                <wp:effectExtent l="0" t="0" r="11430" b="15240"/>
+                <wp:wrapNone/>
+                <wp:docPr id="20" name="Cuadro de texto 20"/>
+                <wp:cNvGraphicFramePr/>
+                <a:graphic xmlns:a="http://schemas.openxmlformats.org/drawingml/2006/main">
+                  <a:graphicData uri="http://schemas.microsoft.com/office/word/2010/wordprocessingShape">
+                    <wps:wsp>
+                      <wps:cNvSpPr txBox="1"/>
+                      <wps:spPr>
+                        <a:xfrm>
+                          <a:off x="0" y="0"/>
+                          <a:ext cx="1645920" cy="652007"/>
+                        </a:xfrm>
+                        <a:prstGeom prst="rect">
+                          <a:avLst/>
+                        </a:prstGeom>
+                        <a:solidFill>
+                          <a:schemeClr val="lt1"/>
+                        </a:solidFill>
+                        <a:ln w="6350">
+                          <a:solidFill>
+                            <a:prstClr val="black"/>
+                          </a:solidFill>
+                        </a:ln>
+                        <a:effectLst/>
+                      </wps:spPr>
+                      <wps:style>
+                        <a:lnRef idx="0">
+                          <a:schemeClr val="accent1"/>
+                        </a:lnRef>
+                        <a:fillRef idx="0">
+                          <a:schemeClr val="accent1"/>
+                        </a:fillRef>
+                        <a:effectRef idx="0">
+                          <a:schemeClr val="accent1"/>
+                        </a:effectRef>
+                        <a:fontRef idx="minor">
+                          <a:schemeClr val="dk1"/>
+                        </a:fontRef>
+                      </wps:style>
+                      <wps:txbx>
+                        <w:txbxContent>
+                          <w:p>
+                            <w:pPr>
+                              <w:rPr>
+                                <w:lang w:val="es-PE"/>
+                              </w:rPr>
+                            </w:pPr>
+                            <w:r>
+                              <w:rPr>
+                                <w:lang w:val="es-PE"/>
+                              </w:rPr>
+                              <w:t>Los datos procesados y almacenados persisten en los repositorios</w:t>
+                            </w:r>
+                          </w:p>
+                        </w:txbxContent>
+                      </wps:txbx>
+                      <wps:bodyPr rot="0" spcFirstLastPara="0" vertOverflow="overflow" horzOverflow="overflow" vert="horz" wrap="square" lIns="91440" tIns="45720" rIns="91440" bIns="45720" numCol="1" spcCol="0" rtlCol="0" fromWordArt="0" anchor="t" anchorCtr="0" forceAA="0" compatLnSpc="1">
+                        <a:prstTxWarp prst="textNoShape">
+                          <a:avLst/>
+                        </a:prstTxWarp>
+                        <a:noAutofit/>
+                      </wps:bodyPr>
+                    </wps:wsp>
+                  </a:graphicData>
+                </a:graphic>
+                <wp14:sizeRelH relativeFrom="margin">
+                  <wp14:pctWidth>0</wp14:pctWidth>
+                </wp14:sizeRelH>
+                <wp14:sizeRelV relativeFrom="margin">
+                  <wp14:pctHeight>0</wp14:pctHeight>
+                </wp14:sizeRelV>
+              </wp:anchor>
+            </w:drawing>
+          </mc:Choice>
+          <mc:Fallback>
+            <w:pict>
+              <v:shape w14:anchorId="1854A74F" id="Cuadro de texto 20" o:spid="_x0000_s1027" type="#_x0000_t202" style="position:absolute;margin-left:94pt;margin-top:589pt;width:129.6pt;height:51.35pt;z-index:251715584;visibility:visible;mso-wrap-style:square;mso-width-percent:0;mso-height-percent:0;mso-wrap-distance-left:9pt;mso-wrap-distance-top:0;mso-wrap-distance-right:9pt;mso-wrap-distance-bottom:0;mso-position-horizontal:absolute;mso-position-horizontal-relative:text;mso-position-vertical:absolute;mso-position-vertical-relative:text;mso-width-percent:0;mso-height-percent:0;mso-width-relative:margin;mso-height-relative:margin;v-text-anchor:top" o:gfxdata="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" fillcolor="white [3201]" strokeweight=".5pt">
+                <v:textbox>
+                  <w:txbxContent>
+                    <w:p>
+                      <w:pPr>
+                        <w:rPr>
+                          <w:lang w:val="es-PE"/>
+                        </w:rPr>
+                      </w:pPr>
+                      <w:r>
+                        <w:rPr>
+                          <w:lang w:val="es-PE"/>
+                        </w:rPr>
+                        <w:t>Los datos procesados y almacenados persisten en los repositorios</w:t>
+                      </w:r>
+                    </w:p>
+                  </w:txbxContent>
+                </v:textbox>
+              </v:shape>
+            </w:pict>
+          </mc:Fallback>
+        </mc:AlternateContent>
+      </w:r>
+      <w:r>
+        <w:rPr>
+          <w:noProof/>
+          <w:lang w:eastAsia="es-ES"/>
+        </w:rPr>
+        <mc:AlternateContent>
+          <mc:Choice Requires="wps">
+            <w:drawing>
+              <wp:anchor distT="0" distB="0" distL="114300" distR="114300" simplePos="0" relativeHeight="251717632" behindDoc="0" locked="0" layoutInCell="1" allowOverlap="1" wp14:anchorId="5EE018EB" wp14:editId="5628CEE7">
+                <wp:simplePos x="0" y="0"/>
+                <wp:positionH relativeFrom="column">
+                  <wp:posOffset>4589145</wp:posOffset>
+                </wp:positionH>
+                <wp:positionV relativeFrom="paragraph">
+                  <wp:posOffset>6335892</wp:posOffset>
+                </wp:positionV>
+                <wp:extent cx="1645920" cy="795130"/>
+                <wp:effectExtent l="0" t="0" r="11430" b="24130"/>
+                <wp:wrapNone/>
+                <wp:docPr id="25" name="Cuadro de texto 25"/>
+                <wp:cNvGraphicFramePr/>
+                <a:graphic xmlns:a="http://schemas.openxmlformats.org/drawingml/2006/main">
+                  <a:graphicData uri="http://schemas.microsoft.com/office/word/2010/wordprocessingShape">
+                    <wps:wsp>
+                      <wps:cNvSpPr txBox="1"/>
+                      <wps:spPr>
+                        <a:xfrm>
+                          <a:off x="0" y="0"/>
+                          <a:ext cx="1645920" cy="795130"/>
+                        </a:xfrm>
+                        <a:prstGeom prst="rect">
+                          <a:avLst/>
+                        </a:prstGeom>
+                        <a:solidFill>
+                          <a:schemeClr val="lt1"/>
+                        </a:solidFill>
+                        <a:ln w="6350">
+                          <a:solidFill>
+                            <a:prstClr val="black"/>
+                          </a:solidFill>
+                        </a:ln>
+                        <a:effectLst/>
+                      </wps:spPr>
+                      <wps:style>
+                        <a:lnRef idx="0">
+                          <a:schemeClr val="accent1"/>
+                        </a:lnRef>
+                        <a:fillRef idx="0">
+                          <a:schemeClr val="accent1"/>
+                        </a:fillRef>
+                        <a:effectRef idx="0">
+                          <a:schemeClr val="accent1"/>
+                        </a:effectRef>
+                        <a:fontRef idx="minor">
+                          <a:schemeClr val="dk1"/>
+                        </a:fontRef>
+                      </wps:style>
+                      <wps:txbx>
+                        <w:txbxContent>
+                          <w:p>
+                            <w:pPr>
+                              <w:rPr>
+                                <w:lang w:val="es-PE"/>
+                              </w:rPr>
+                            </w:pPr>
+                            <w:r>
+                              <w:rPr>
+                                <w:lang w:val="es-PE"/>
+                              </w:rPr>
+                              <w:t xml:space="preserve">Algunas funcionalidades de los dominios consumen el servicio de </w:t>
+                            </w:r>
+                            <w:proofErr w:type="spellStart"/>
+                            <w:r>
+                              <w:rPr>
+                                <w:lang w:val="es-PE"/>
+                              </w:rPr>
+                              <w:t>Waze</w:t>
+                            </w:r>
+                            <w:proofErr w:type="spellEnd"/>
+                          </w:p>
+                        </w:txbxContent>
+                      </wps:txbx>
+                      <wps:bodyPr rot="0" spcFirstLastPara="0" vertOverflow="overflow" horzOverflow="overflow" vert="horz" wrap="square" lIns="91440" tIns="45720" rIns="91440" bIns="45720" numCol="1" spcCol="0" rtlCol="0" fromWordArt="0" anchor="t" anchorCtr="0" forceAA="0" compatLnSpc="1">
+                        <a:prstTxWarp prst="textNoShape">
+                          <a:avLst/>
+                        </a:prstTxWarp>
+                        <a:noAutofit/>
+                      </wps:bodyPr>
+                    </wps:wsp>
+                  </a:graphicData>
+                </a:graphic>
+                <wp14:sizeRelH relativeFrom="margin">
+                  <wp14:pctWidth>0</wp14:pctWidth>
+                </wp14:sizeRelH>
+                <wp14:sizeRelV relativeFrom="margin">
+                  <wp14:pctHeight>0</wp14:pctHeight>
+                </wp14:sizeRelV>
+              </wp:anchor>
+            </w:drawing>
+          </mc:Choice>
+          <mc:Fallback>
+            <w:pict>
+              <v:shape w14:anchorId="5EE018EB" id="Cuadro de texto 25" o:spid="_x0000_s1028" type="#_x0000_t202" style="position:absolute;margin-left:361.35pt;margin-top:498.9pt;width:129.6pt;height:62.6pt;z-index:251717632;visibility:visible;mso-wrap-style:square;mso-width-percent:0;mso-height-percent:0;mso-wrap-distance-left:9pt;mso-wrap-distance-top:0;mso-wrap-distance-right:9pt;mso-wrap-distance-bottom:0;mso-position-horizontal:absolute;mso-position-horizontal-relative:text;mso-position-vertical:absolute;mso-position-vertical-relative:text;mso-width-percent:0;mso-height-percent:0;mso-width-relative:margin;mso-height-relative:margin;v-text-anchor:top" o:gfxdata="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" fillcolor="white [3201]" strokeweight=".5pt">
+                <v:textbox>
+                  <w:txbxContent>
+                    <w:p>
+                      <w:pPr>
+                        <w:rPr>
+                          <w:lang w:val="es-PE"/>
+                        </w:rPr>
+                      </w:pPr>
+                      <w:r>
+                        <w:rPr>
+                          <w:lang w:val="es-PE"/>
+                        </w:rPr>
+                        <w:t xml:space="preserve">Algunas funcionalidades de los dominios consumen el servicio de </w:t>
+                      </w:r>
+                      <w:proofErr w:type="spellStart"/>
+                      <w:r>
+                        <w:rPr>
+                          <w:lang w:val="es-PE"/>
+                        </w:rPr>
+                        <w:t>Waze</w:t>
+                      </w:r>
+                      <w:proofErr w:type="spellEnd"/>
+                    </w:p>
+                  </w:txbxContent>
+                </v:textbox>
+              </v:shape>
+            </w:pict>
+          </mc:Fallback>
+        </mc:AlternateContent>
+      </w:r>
+      <w:r>
+        <w:rPr>
+          <w:noProof/>
+          <w:lang w:eastAsia="es-ES"/>
+        </w:rPr>
+        <mc:AlternateContent>
+          <mc:Choice Requires="wps">
+            <w:drawing>
+              <wp:anchor distT="0" distB="0" distL="114300" distR="114300" simplePos="0" relativeHeight="251691007" behindDoc="0" locked="0" layoutInCell="1" allowOverlap="1" wp14:anchorId="7A8DA9DD" wp14:editId="27BA80B8">
+                <wp:simplePos x="0" y="0"/>
+                <wp:positionH relativeFrom="leftMargin">
+                  <wp:posOffset>779145</wp:posOffset>
+                </wp:positionH>
+                <wp:positionV relativeFrom="paragraph">
+                  <wp:posOffset>5341924</wp:posOffset>
+                </wp:positionV>
+                <wp:extent cx="3561715" cy="2083242"/>
+                <wp:effectExtent l="0" t="0" r="19685" b="12700"/>
+                <wp:wrapNone/>
+                <wp:docPr id="28" name="Rectángulo redondeado 28"/>
+                <wp:cNvGraphicFramePr/>
+                <a:graphic xmlns:a="http://schemas.openxmlformats.org/drawingml/2006/main">
+                  <a:graphicData uri="http://schemas.microsoft.com/office/word/2010/wordprocessingShape">
+                    <wps:wsp>
+                      <wps:cNvSpPr/>
+                      <wps:spPr>
+                        <a:xfrm>
+                          <a:off x="0" y="0"/>
+                          <a:ext cx="3561715" cy="2083242"/>
+                        </a:xfrm>
+                        <a:prstGeom prst="roundRect">
+                          <a:avLst/>
+                        </a:prstGeom>
+                      </wps:spPr>
+                      <wps:style>
+                        <a:lnRef idx="2">
+                          <a:schemeClr val="accent1">
+                            <a:shade val="50000"/>
+                          </a:schemeClr>
+                        </a:lnRef>
+                        <a:fillRef idx="1">
+                          <a:schemeClr val="accent1"/>
+                        </a:fillRef>
+                        <a:effectRef idx="0">
+                          <a:schemeClr val="accent1"/>
+                        </a:effectRef>
+                        <a:fontRef idx="minor">
+                          <a:schemeClr val="lt1"/>
+                        </a:fontRef>
+                      </wps:style>
+                      <wps:txbx>
+                        <w:txbxContent>
+                          <w:p>
+                            <w:pPr>
+                              <w:jc w:val="center"/>
+                              <w:rPr>
+                                <w:lang w:val="es-PE"/>
+                              </w:rPr>
+                            </w:pPr>
+                            <w:r>
+                              <w:rPr>
+                                <w:lang w:val="es-PE"/>
+                              </w:rPr>
+                              <w:t>Repositorios de dominios</w:t>
+                            </w:r>
+                          </w:p>
+                        </w:txbxContent>
+                      </wps:txbx>
+                      <wps:bodyPr rot="0" spcFirstLastPara="0" vertOverflow="overflow" horzOverflow="overflow" vert="horz" wrap="square" lIns="91440" tIns="45720" rIns="91440" bIns="45720" numCol="1" spcCol="0" rtlCol="0" fromWordArt="0" anchor="t" anchorCtr="0" forceAA="0" compatLnSpc="1">
+                        <a:prstTxWarp prst="textNoShape">
+                          <a:avLst/>
+                        </a:prstTxWarp>
+                        <a:noAutofit/>
+                      </wps:bodyPr>
+                    </wps:wsp>
+                  </a:graphicData>
+                </a:graphic>
+                <wp14:sizeRelH relativeFrom="margin">
+                  <wp14:pctWidth>0</wp14:pctWidth>
+                </wp14:sizeRelH>
+                <wp14:sizeRelV relativeFrom="margin">
+                  <wp14:pctHeight>0</wp14:pctHeight>
+                </wp14:sizeRelV>
+              </wp:anchor>
+            </w:drawing>
+          </mc:Choice>
+          <mc:Fallback>
+            <w:pict>
+              <v:roundrect w14:anchorId="7A8DA9DD" id="Rectángulo redondeado 28" o:spid="_x0000_s1029" style="position:absolute;margin-left:61.35pt;margin-top:420.6pt;width:280.45pt;height:164.05pt;z-index:251691007;visibility:visible;mso-wrap-style:square;mso-width-percent:0;mso-height-percent:0;mso-wrap-distance-left:9pt;mso-wrap-distance-top:0;mso-wrap-distance-right:9pt;mso-wrap-distance-bottom:0;mso-position-horizontal:absolute;mso-position-horizontal-relative:left-margin-area;mso-position-vertical:absolute;mso-position-vertical-relative:text;mso-width-percent:0;mso-height-percent:0;mso-width-relative:margin;mso-height-relative:margin;v-text-anchor:top" arcsize="10923f" o:gfxdata="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" fillcolor="#5b9bd5 [3204]" strokecolor="#1f4d78 [1604]" strokeweight="1pt">
+                <v:stroke joinstyle="miter"/>
+                <v:textbox>
+                  <w:txbxContent>
+                    <w:p>
+                      <w:pPr>
+                        <w:jc w:val="center"/>
+                        <w:rPr>
+                          <w:lang w:val="es-PE"/>
+                        </w:rPr>
+                      </w:pPr>
+                      <w:r>
+                        <w:rPr>
+                          <w:lang w:val="es-PE"/>
+                        </w:rPr>
+                        <w:t>Repositorios de dominios</w:t>
+                      </w:r>
+                    </w:p>
+                  </w:txbxContent>
+                </v:textbox>
+                <w10:wrap anchorx="margin"/>
+              </v:roundrect>
+            </w:pict>
+          </mc:Fallback>
+        </mc:AlternateContent>
+      </w:r>
+      <w:r>
+        <w:rPr>
+          <w:noProof/>
+          <w:lang w:eastAsia="es-ES"/>
+        </w:rPr>
+        <mc:AlternateContent>
+          <mc:Choice Requires="wps">
+            <w:drawing>
+              <wp:anchor distT="0" distB="0" distL="114300" distR="114300" simplePos="0" relativeHeight="251714560" behindDoc="0" locked="0" layoutInCell="1" allowOverlap="1" wp14:anchorId="6EB8BD6F" wp14:editId="4048502C">
+                <wp:simplePos x="0" y="0"/>
+                <wp:positionH relativeFrom="margin">
+                  <wp:posOffset>-84786</wp:posOffset>
+                </wp:positionH>
+                <wp:positionV relativeFrom="paragraph">
+                  <wp:posOffset>6829757</wp:posOffset>
+                </wp:positionV>
+                <wp:extent cx="1375410" cy="500380"/>
+                <wp:effectExtent l="0" t="0" r="15240" b="13970"/>
+                <wp:wrapNone/>
+                <wp:docPr id="18" name="Rectángulo redondeado 18"/>
+                <wp:cNvGraphicFramePr/>
+                <a:graphic xmlns:a="http://schemas.openxmlformats.org/drawingml/2006/main">
+                  <a:graphicData uri="http://schemas.microsoft.com/office/word/2010/wordprocessingShape">
+                    <wps:wsp>
+                      <wps:cNvSpPr/>
+                      <wps:spPr>
+                        <a:xfrm>
+                          <a:off x="0" y="0"/>
+                          <a:ext cx="1375410" cy="500380"/>
+                        </a:xfrm>
+                        <a:prstGeom prst="roundRect">
+                          <a:avLst/>
+                        </a:prstGeom>
+                      </wps:spPr>
+                      <wps:style>
+                        <a:lnRef idx="2">
+                          <a:schemeClr val="accent5">
+                            <a:shade val="50000"/>
+                          </a:schemeClr>
+                        </a:lnRef>
+                        <a:fillRef idx="1">
+                          <a:schemeClr val="accent5"/>
+                        </a:fillRef>
+                        <a:effectRef idx="0">
+                          <a:schemeClr val="accent5"/>
+                        </a:effectRef>
+                        <a:fontRef idx="minor">
+                          <a:schemeClr val="lt1"/>
+                        </a:fontRef>
+                      </wps:style>
+                      <wps:txbx>
+                        <w:txbxContent>
+                          <w:p>
+                            <w:pPr>
+                              <w:jc w:val="center"/>
+                              <w:rPr>
+                                <w:lang w:val="es-PE"/>
+                              </w:rPr>
+                            </w:pPr>
+                            <w:r>
+                              <w:rPr>
+                                <w:lang w:val="es-PE"/>
+                              </w:rPr>
+                              <w:t xml:space="preserve">Repositorio de </w:t>
+                            </w:r>
+                            <w:r>
+                              <w:rPr>
+                                <w:lang w:val="es-PE"/>
+                              </w:rPr>
+                              <w:t>Usuarios</w:t>
+                            </w:r>
+                          </w:p>
+                        </w:txbxContent>
+                      </wps:txbx>
+                      <wps:bodyPr rot="0" spcFirstLastPara="0" vertOverflow="overflow" horzOverflow="overflow" vert="horz" wrap="square" lIns="91440" tIns="45720" rIns="91440" bIns="45720" numCol="1" spcCol="0" rtlCol="0" fromWordArt="0" anchor="ctr" anchorCtr="0" forceAA="0" compatLnSpc="1">
+                        <a:prstTxWarp prst="textNoShape">
+                          <a:avLst/>
+                        </a:prstTxWarp>
+                        <a:noAutofit/>
+                      </wps:bodyPr>
+                    </wps:wsp>
+                  </a:graphicData>
+                </a:graphic>
+                <wp14:sizeRelH relativeFrom="margin">
+                  <wp14:pctWidth>0</wp14:pctWidth>
+                </wp14:sizeRelH>
+                <wp14:sizeRelV relativeFrom="margin">
+                  <wp14:pctHeight>0</wp14:pctHeight>
+                </wp14:sizeRelV>
+              </wp:anchor>
+            </w:drawing>
+          </mc:Choice>
+          <mc:Fallback>
+            <w:pict>
+              <v:roundrect w14:anchorId="6EB8BD6F" id="Rectángulo redondeado 18" o:spid="_x0000_s1030" style="position:absolute;margin-left:-6.7pt;margin-top:537.8pt;width:108.3pt;height:39.4pt;z-index:251714560;visibility:visible;mso-wrap-style:square;mso-width-percent:0;mso-height-percent:0;mso-wrap-distance-left:9pt;mso-wrap-distance-top:0;mso-wrap-distance-right:9pt;mso-wrap-distance-bottom:0;mso-position-horizontal:absolute;mso-position-horizontal-relative:margin;mso-position-vertical:absolute;mso-position-vertical-relative:text;mso-width-percent:0;mso-height-percent:0;mso-width-relative:margin;mso-height-relative:margin;v-text-anchor:middle" arcsize="10923f" o:gfxdata="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" fillcolor="#4472c4 [3208]" strokecolor="#1f3763 [1608]" strokeweight="1pt">
+                <v:stroke joinstyle="miter"/>
+                <v:textbox>
+                  <w:txbxContent>
+                    <w:p>
+                      <w:pPr>
+                        <w:jc w:val="center"/>
+                        <w:rPr>
+                          <w:lang w:val="es-PE"/>
+                        </w:rPr>
+                      </w:pPr>
+                      <w:r>
+                        <w:rPr>
+                          <w:lang w:val="es-PE"/>
+                        </w:rPr>
+                        <w:t xml:space="preserve">Repositorio de </w:t>
+                      </w:r>
+                      <w:r>
+                        <w:rPr>
+                          <w:lang w:val="es-PE"/>
+                        </w:rPr>
+                        <w:t>Usuarios</w:t>
+                      </w:r>
+                    </w:p>
+                  </w:txbxContent>
+                </v:textbox>
+                <w10:wrap anchorx="margin"/>
+              </v:roundrect>
+            </w:pict>
+          </mc:Fallback>
+        </mc:AlternateContent>
+      </w:r>
+      <w:r>
+        <w:rPr>
+          <w:noProof/>
+          <w:lang w:eastAsia="es-ES"/>
+        </w:rPr>
+        <mc:AlternateContent>
+          <mc:Choice Requires="wps">
+            <w:drawing>
+              <wp:anchor distT="0" distB="0" distL="114300" distR="114300" simplePos="0" relativeHeight="251658239" behindDoc="0" locked="0" layoutInCell="1" allowOverlap="1" wp14:anchorId="087D355D" wp14:editId="4674F5A5">
                 <wp:simplePos x="0" y="0"/>
                 <wp:positionH relativeFrom="margin">
                   <wp:align>center</wp:align>
@@ -127,7 +739,7 @@
         <mc:AlternateContent>
           <mc:Choice Requires="wps">
             <w:drawing>
-              <wp:anchor distT="0" distB="0" distL="114300" distR="114300" simplePos="0" relativeHeight="251712512" behindDoc="0" locked="0" layoutInCell="1" allowOverlap="1" wp14:anchorId="405AADDD" wp14:editId="71CCDB9D">
+              <wp:anchor distT="0" distB="0" distL="114300" distR="114300" simplePos="0" relativeHeight="251712512" behindDoc="0" locked="0" layoutInCell="1" allowOverlap="1" wp14:anchorId="10009203" wp14:editId="00EE331E">
                 <wp:simplePos x="0" y="0"/>
                 <wp:positionH relativeFrom="margin">
                   <wp:posOffset>3087094</wp:posOffset>
@@ -205,7 +817,7 @@
         <mc:AlternateContent>
           <mc:Choice Requires="wps">
             <w:drawing>
-              <wp:anchor distT="0" distB="0" distL="114300" distR="114300" simplePos="0" relativeHeight="251710464" behindDoc="0" locked="0" layoutInCell="1" allowOverlap="1" wp14:anchorId="5B11F831" wp14:editId="5B6B47D7">
+              <wp:anchor distT="0" distB="0" distL="114300" distR="114300" simplePos="0" relativeHeight="251710464" behindDoc="0" locked="0" layoutInCell="1" allowOverlap="1" wp14:anchorId="4D2BB7F3" wp14:editId="213CCC02">
                 <wp:simplePos x="0" y="0"/>
                 <wp:positionH relativeFrom="margin">
                   <wp:posOffset>3366633</wp:posOffset>
@@ -279,7 +891,7 @@
         <mc:AlternateContent>
           <mc:Choice Requires="wps">
             <w:drawing>
-              <wp:anchor distT="0" distB="0" distL="114300" distR="114300" simplePos="0" relativeHeight="251708416" behindDoc="0" locked="0" layoutInCell="1" allowOverlap="1" wp14:anchorId="3DAFED5B" wp14:editId="21318544">
+              <wp:anchor distT="0" distB="0" distL="114300" distR="114300" simplePos="0" relativeHeight="251708416" behindDoc="0" locked="0" layoutInCell="1" allowOverlap="1" wp14:anchorId="346B28CB" wp14:editId="0E08B2D7">
                 <wp:simplePos x="0" y="0"/>
                 <wp:positionH relativeFrom="column">
                   <wp:posOffset>1790286</wp:posOffset>
@@ -352,7 +964,7 @@
         <mc:AlternateContent>
           <mc:Choice Requires="wps">
             <w:drawing>
-              <wp:anchor distT="0" distB="0" distL="114300" distR="114300" simplePos="0" relativeHeight="251706368" behindDoc="0" locked="0" layoutInCell="1" allowOverlap="1" wp14:anchorId="03D246F1" wp14:editId="34F838BC">
+              <wp:anchor distT="0" distB="0" distL="114300" distR="114300" simplePos="0" relativeHeight="251706368" behindDoc="0" locked="0" layoutInCell="1" allowOverlap="1" wp14:anchorId="7EC19354" wp14:editId="633E0AAE">
                 <wp:simplePos x="0" y="0"/>
                 <wp:positionH relativeFrom="column">
                   <wp:posOffset>1529411</wp:posOffset>
@@ -425,7 +1037,7 @@
         <mc:AlternateContent>
           <mc:Choice Requires="wps">
             <w:drawing>
-              <wp:anchor distT="0" distB="0" distL="114300" distR="114300" simplePos="0" relativeHeight="251704320" behindDoc="0" locked="0" layoutInCell="1" allowOverlap="1" wp14:anchorId="31A54C14" wp14:editId="2D64758E">
+              <wp:anchor distT="0" distB="0" distL="114300" distR="114300" simplePos="0" relativeHeight="251704320" behindDoc="0" locked="0" layoutInCell="1" allowOverlap="1" wp14:anchorId="5E2C9724" wp14:editId="6FAF296D">
                 <wp:simplePos x="0" y="0"/>
                 <wp:positionH relativeFrom="column">
                   <wp:posOffset>2202594</wp:posOffset>
@@ -498,7 +1110,7 @@
         <mc:AlternateContent>
           <mc:Choice Requires="wps">
             <w:drawing>
-              <wp:anchor distT="0" distB="0" distL="114300" distR="114300" simplePos="0" relativeHeight="251673600" behindDoc="0" locked="0" layoutInCell="1" allowOverlap="1" wp14:anchorId="01FE9DB5" wp14:editId="1FF4E96B">
+              <wp:anchor distT="0" distB="0" distL="114300" distR="114300" simplePos="0" relativeHeight="251673600" behindDoc="0" locked="0" layoutInCell="1" allowOverlap="1" wp14:anchorId="2DD52346" wp14:editId="64B704D3">
                 <wp:simplePos x="0" y="0"/>
                 <wp:positionH relativeFrom="column">
                   <wp:posOffset>3126022</wp:posOffset>
@@ -611,7 +1223,7 @@
         <mc:AlternateContent>
           <mc:Choice Requires="wps">
             <w:drawing>
-              <wp:anchor distT="0" distB="0" distL="114300" distR="114300" simplePos="0" relativeHeight="251669504" behindDoc="0" locked="0" layoutInCell="1" allowOverlap="1" wp14:anchorId="11AB7E59" wp14:editId="7B1AE9F4">
+              <wp:anchor distT="0" distB="0" distL="114300" distR="114300" simplePos="0" relativeHeight="251669504" behindDoc="0" locked="0" layoutInCell="1" allowOverlap="1" wp14:anchorId="5C410F08" wp14:editId="46EA93D3">
                 <wp:simplePos x="0" y="0"/>
                 <wp:positionH relativeFrom="margin">
                   <wp:align>center</wp:align>
@@ -725,18 +1337,18 @@
         <mc:AlternateContent>
           <mc:Choice Requires="wps">
             <w:drawing>
-              <wp:anchor distT="0" distB="0" distL="114300" distR="114300" simplePos="0" relativeHeight="251699200" behindDoc="0" locked="0" layoutInCell="1" allowOverlap="1" wp14:anchorId="528E3CBC" wp14:editId="35BCE552">
+              <wp:anchor distT="0" distB="0" distL="114300" distR="114300" simplePos="0" relativeHeight="251701248" behindDoc="0" locked="0" layoutInCell="1" allowOverlap="1" wp14:anchorId="1EDFE8AD" wp14:editId="0EEDE987">
                 <wp:simplePos x="0" y="0"/>
-                <wp:positionH relativeFrom="column">
-                  <wp:posOffset>3992687</wp:posOffset>
+                <wp:positionH relativeFrom="leftMargin">
+                  <wp:posOffset>4389120</wp:posOffset>
                 </wp:positionH>
                 <wp:positionV relativeFrom="paragraph">
-                  <wp:posOffset>6630035</wp:posOffset>
+                  <wp:posOffset>5326076</wp:posOffset>
                 </wp:positionV>
-                <wp:extent cx="914400" cy="954157"/>
-                <wp:effectExtent l="0" t="0" r="19050" b="17780"/>
+                <wp:extent cx="2345055" cy="978011"/>
+                <wp:effectExtent l="0" t="0" r="17145" b="12700"/>
                 <wp:wrapNone/>
-                <wp:docPr id="31" name="Disco magnético 31"/>
+                <wp:docPr id="32" name="Rectángulo redondeado 32"/>
                 <wp:cNvGraphicFramePr/>
                 <a:graphic xmlns:a="http://schemas.openxmlformats.org/drawingml/2006/main">
                   <a:graphicData uri="http://schemas.microsoft.com/office/word/2010/wordprocessingShape">
@@ -745,9 +1357,9 @@
                       <wps:spPr>
                         <a:xfrm>
                           <a:off x="0" y="0"/>
-                          <a:ext cx="914400" cy="954157"/>
+                          <a:ext cx="2345055" cy="978011"/>
                         </a:xfrm>
-                        <a:prstGeom prst="flowChartMagneticDisk">
+                        <a:prstGeom prst="roundRect">
                           <a:avLst/>
                         </a:prstGeom>
                       </wps:spPr>
@@ -780,119 +1392,6 @@
                               <w:rPr>
                                 <w:lang w:val="es-PE"/>
                               </w:rPr>
-                              <w:t>BD QUERTY</w:t>
-                            </w:r>
-                          </w:p>
-                        </w:txbxContent>
-                      </wps:txbx>
-                      <wps:bodyPr rot="0" spcFirstLastPara="0" vertOverflow="overflow" horzOverflow="overflow" vert="horz" wrap="square" lIns="91440" tIns="45720" rIns="91440" bIns="45720" numCol="1" spcCol="0" rtlCol="0" fromWordArt="0" anchor="ctr" anchorCtr="0" forceAA="0" compatLnSpc="1">
-                        <a:prstTxWarp prst="textNoShape">
-                          <a:avLst/>
-                        </a:prstTxWarp>
-                        <a:noAutofit/>
-                      </wps:bodyPr>
-                    </wps:wsp>
-                  </a:graphicData>
-                </a:graphic>
-                <wp14:sizeRelV relativeFrom="margin">
-                  <wp14:pctHeight>0</wp14:pctHeight>
-                </wp14:sizeRelV>
-              </wp:anchor>
-            </w:drawing>
-          </mc:Choice>
-          <mc:Fallback>
-            <w:pict>
-              <v:shapetype w14:anchorId="528E3CBC" id="_x0000_t132" coordsize="21600,21600" o:spt="132" path="m10800,qx,3391l,18209qy10800,21600,21600,18209l21600,3391qy10800,xem,3391nfqy10800,6782,21600,3391e">
-                <v:path o:extrusionok="f" gradientshapeok="t" o:connecttype="custom" o:connectlocs="10800,6782;10800,0;0,10800;10800,21600;21600,10800" o:connectangles="270,270,180,90,0" textboxrect="0,6782,21600,18209"/>
-              </v:shapetype>
-              <v:shape id="Disco magnético 31" o:spid="_x0000_s1029" type="#_x0000_t132" style="position:absolute;margin-left:314.4pt;margin-top:522.05pt;width:1in;height:75.15pt;z-index:251699200;visibility:visible;mso-wrap-style:square;mso-height-percent:0;mso-wrap-distance-left:9pt;mso-wrap-distance-top:0;mso-wrap-distance-right:9pt;mso-wrap-distance-bottom:0;mso-position-horizontal:absolute;mso-position-horizontal-relative:text;mso-position-vertical:absolute;mso-position-vertical-relative:text;mso-height-percent:0;mso-height-relative:margin;v-text-anchor:middle" o:gfxdata="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" fillcolor="#5b9bd5 [3204]" strokecolor="#1f4d78 [1604]" strokeweight="1pt">
-                <v:stroke joinstyle="miter"/>
-                <v:textbox>
-                  <w:txbxContent>
-                    <w:p>
-                      <w:pPr>
-                        <w:jc w:val="center"/>
-                        <w:rPr>
-                          <w:lang w:val="es-PE"/>
-                        </w:rPr>
-                      </w:pPr>
-                      <w:r>
-                        <w:rPr>
-                          <w:lang w:val="es-PE"/>
-                        </w:rPr>
-                        <w:t>BD QUERTY</w:t>
-                      </w:r>
-                    </w:p>
-                  </w:txbxContent>
-                </v:textbox>
-              </v:shape>
-            </w:pict>
-          </mc:Fallback>
-        </mc:AlternateContent>
-      </w:r>
-      <w:r>
-        <w:rPr>
-          <w:noProof/>
-          <w:lang w:eastAsia="es-ES"/>
-        </w:rPr>
-        <mc:AlternateContent>
-          <mc:Choice Requires="wps">
-            <w:drawing>
-              <wp:anchor distT="0" distB="0" distL="114300" distR="114300" simplePos="0" relativeHeight="251701248" behindDoc="0" locked="0" layoutInCell="1" allowOverlap="1" wp14:anchorId="2AB63948" wp14:editId="2BC0455E">
-                <wp:simplePos x="0" y="0"/>
-                <wp:positionH relativeFrom="leftMargin">
-                  <wp:posOffset>4389120</wp:posOffset>
-                </wp:positionH>
-                <wp:positionV relativeFrom="paragraph">
-                  <wp:posOffset>5326076</wp:posOffset>
-                </wp:positionV>
-                <wp:extent cx="2345055" cy="978011"/>
-                <wp:effectExtent l="0" t="0" r="17145" b="12700"/>
-                <wp:wrapNone/>
-                <wp:docPr id="32" name="Rectángulo redondeado 32"/>
-                <wp:cNvGraphicFramePr/>
-                <a:graphic xmlns:a="http://schemas.openxmlformats.org/drawingml/2006/main">
-                  <a:graphicData uri="http://schemas.microsoft.com/office/word/2010/wordprocessingShape">
-                    <wps:wsp>
-                      <wps:cNvSpPr/>
-                      <wps:spPr>
-                        <a:xfrm>
-                          <a:off x="0" y="0"/>
-                          <a:ext cx="2345055" cy="978011"/>
-                        </a:xfrm>
-                        <a:prstGeom prst="roundRect">
-                          <a:avLst/>
-                        </a:prstGeom>
-                      </wps:spPr>
-                      <wps:style>
-                        <a:lnRef idx="2">
-                          <a:schemeClr val="accent1">
-                            <a:shade val="50000"/>
-                          </a:schemeClr>
-                        </a:lnRef>
-                        <a:fillRef idx="1">
-                          <a:schemeClr val="accent1"/>
-                        </a:fillRef>
-                        <a:effectRef idx="0">
-                          <a:schemeClr val="accent1"/>
-                        </a:effectRef>
-                        <a:fontRef idx="minor">
-                          <a:schemeClr val="lt1"/>
-                        </a:fontRef>
-                      </wps:style>
-                      <wps:txbx>
-                        <w:txbxContent>
-                          <w:p>
-                            <w:pPr>
-                              <w:jc w:val="center"/>
-                              <w:rPr>
-                                <w:lang w:val="es-PE"/>
-                              </w:rPr>
-                            </w:pPr>
-                            <w:r>
-                              <w:rPr>
-                                <w:lang w:val="es-PE"/>
-                              </w:rPr>
                               <w:t>Servicios Externos</w:t>
                             </w:r>
                           </w:p>
@@ -918,7 +1417,7 @@
           </mc:Choice>
           <mc:Fallback>
             <w:pict>
-              <v:roundrect w14:anchorId="2AB63948" id="Rectángulo redondeado 32" o:spid="_x0000_s1030" style="position:absolute;margin-left:345.6pt;margin-top:419.4pt;width:184.65pt;height:77pt;z-index:251701248;visibility:visible;mso-wrap-style:square;mso-width-percent:0;mso-height-percent:0;mso-wrap-distance-left:9pt;mso-wrap-distance-top:0;mso-wrap-distance-right:9pt;mso-wrap-distance-bottom:0;mso-position-horizontal:absolute;mso-position-horizontal-relative:left-margin-area;mso-position-vertical:absolute;mso-position-vertical-relative:text;mso-width-percent:0;mso-height-percent:0;mso-width-relative:margin;mso-height-relative:margin;v-text-anchor:top" arcsize="10923f" o:gfxdata="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" fillcolor="#5b9bd5 [3204]" strokecolor="#1f4d78 [1604]" strokeweight="1pt">
+              <v:roundrect w14:anchorId="1EDFE8AD" id="Rectángulo redondeado 32" o:spid="_x0000_s1034" style="position:absolute;margin-left:345.6pt;margin-top:419.4pt;width:184.65pt;height:77pt;z-index:251701248;visibility:visible;mso-wrap-style:square;mso-width-percent:0;mso-height-percent:0;mso-wrap-distance-left:9pt;mso-wrap-distance-top:0;mso-wrap-distance-right:9pt;mso-wrap-distance-bottom:0;mso-position-horizontal:absolute;mso-position-horizontal-relative:left-margin-area;mso-position-vertical:absolute;mso-position-vertical-relative:text;mso-width-percent:0;mso-height-percent:0;mso-width-relative:margin;mso-height-relative:margin;v-text-anchor:top" arcsize="10923f" o:gfxdata="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" fillcolor="#5b9bd5 [3204]" strokecolor="#1f4d78 [1604]" strokeweight="1pt">
                 <v:stroke joinstyle="miter"/>
                 <v:textbox>
                   <w:txbxContent>
@@ -952,7 +1451,7 @@
         <mc:AlternateContent>
           <mc:Choice Requires="wps">
             <w:drawing>
-              <wp:anchor distT="0" distB="0" distL="114300" distR="114300" simplePos="0" relativeHeight="251703296" behindDoc="0" locked="0" layoutInCell="1" allowOverlap="1" wp14:anchorId="0A31E232" wp14:editId="36BF50BC">
+              <wp:anchor distT="0" distB="0" distL="114300" distR="114300" simplePos="0" relativeHeight="251703296" behindDoc="0" locked="0" layoutInCell="1" allowOverlap="1" wp14:anchorId="582487C1" wp14:editId="0C78DB4C">
                 <wp:simplePos x="0" y="0"/>
                 <wp:positionH relativeFrom="margin">
                   <wp:posOffset>3778388</wp:posOffset>
@@ -1048,7 +1547,7 @@
           </mc:Choice>
           <mc:Fallback>
             <w:pict>
-              <v:roundrect w14:anchorId="0A31E232" id="Rectángulo redondeado 33" o:spid="_x0000_s1031" style="position:absolute;margin-left:297.5pt;margin-top:443.85pt;width:108.3pt;height:39.4pt;z-index:251703296;visibility:visible;mso-wrap-style:square;mso-width-percent:0;mso-height-percent:0;mso-wrap-distance-left:9pt;mso-wrap-distance-top:0;mso-wrap-distance-right:9pt;mso-wrap-distance-bottom:0;mso-position-horizontal:absolute;mso-position-horizontal-relative:margin;mso-position-vertical:absolute;mso-position-vertical-relative:text;mso-width-percent:0;mso-height-percent:0;mso-width-relative:margin;mso-height-relative:margin;v-text-anchor:middle" arcsize="10923f" o:gfxdata="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" fillcolor="#4472c4 [3208]" strokecolor="#1f3763 [1608]" strokeweight="1pt">
+              <v:roundrect w14:anchorId="582487C1" id="Rectángulo redondeado 33" o:spid="_x0000_s1035" style="position:absolute;margin-left:297.5pt;margin-top:443.85pt;width:108.3pt;height:39.4pt;z-index:251703296;visibility:visible;mso-wrap-style:square;mso-width-percent:0;mso-height-percent:0;mso-wrap-distance-left:9pt;mso-wrap-distance-top:0;mso-wrap-distance-right:9pt;mso-wrap-distance-bottom:0;mso-position-horizontal:absolute;mso-position-horizontal-relative:margin;mso-position-vertical:absolute;mso-position-vertical-relative:text;mso-width-percent:0;mso-height-percent:0;mso-width-relative:margin;mso-height-relative:margin;v-text-anchor:middle" arcsize="10923f" o:gfxdata="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" fillcolor="#4472c4 [3208]" strokecolor="#1f3763 [1608]" strokeweight="1pt">
                 <v:stroke joinstyle="miter"/>
                 <v:textbox>
                   <w:txbxContent>
@@ -1098,121 +1597,7 @@
         <mc:AlternateContent>
           <mc:Choice Requires="wps">
             <w:drawing>
-              <wp:anchor distT="0" distB="0" distL="114300" distR="114300" simplePos="0" relativeHeight="251691007" behindDoc="0" locked="0" layoutInCell="1" allowOverlap="1" wp14:anchorId="70A9D59A" wp14:editId="3E74736D">
-                <wp:simplePos x="0" y="0"/>
-                <wp:positionH relativeFrom="leftMargin">
-                  <wp:posOffset>777240</wp:posOffset>
-                </wp:positionH>
-                <wp:positionV relativeFrom="paragraph">
-                  <wp:posOffset>5348605</wp:posOffset>
-                </wp:positionV>
-                <wp:extent cx="3561715" cy="1725295"/>
-                <wp:effectExtent l="0" t="0" r="19685" b="27305"/>
-                <wp:wrapNone/>
-                <wp:docPr id="28" name="Rectángulo redondeado 28"/>
-                <wp:cNvGraphicFramePr/>
-                <a:graphic xmlns:a="http://schemas.openxmlformats.org/drawingml/2006/main">
-                  <a:graphicData uri="http://schemas.microsoft.com/office/word/2010/wordprocessingShape">
-                    <wps:wsp>
-                      <wps:cNvSpPr/>
-                      <wps:spPr>
-                        <a:xfrm>
-                          <a:off x="0" y="0"/>
-                          <a:ext cx="3561715" cy="1725295"/>
-                        </a:xfrm>
-                        <a:prstGeom prst="roundRect">
-                          <a:avLst/>
-                        </a:prstGeom>
-                      </wps:spPr>
-                      <wps:style>
-                        <a:lnRef idx="2">
-                          <a:schemeClr val="accent1">
-                            <a:shade val="50000"/>
-                          </a:schemeClr>
-                        </a:lnRef>
-                        <a:fillRef idx="1">
-                          <a:schemeClr val="accent1"/>
-                        </a:fillRef>
-                        <a:effectRef idx="0">
-                          <a:schemeClr val="accent1"/>
-                        </a:effectRef>
-                        <a:fontRef idx="minor">
-                          <a:schemeClr val="lt1"/>
-                        </a:fontRef>
-                      </wps:style>
-                      <wps:txbx>
-                        <w:txbxContent>
-                          <w:p>
-                            <w:pPr>
-                              <w:jc w:val="center"/>
-                              <w:rPr>
-                                <w:lang w:val="es-PE"/>
-                              </w:rPr>
-                            </w:pPr>
-                            <w:r>
-                              <w:rPr>
-                                <w:lang w:val="es-PE"/>
-                              </w:rPr>
-                              <w:t>Repositorios de dominios</w:t>
-                            </w:r>
-                          </w:p>
-                        </w:txbxContent>
-                      </wps:txbx>
-                      <wps:bodyPr rot="0" spcFirstLastPara="0" vertOverflow="overflow" horzOverflow="overflow" vert="horz" wrap="square" lIns="91440" tIns="45720" rIns="91440" bIns="45720" numCol="1" spcCol="0" rtlCol="0" fromWordArt="0" anchor="t" anchorCtr="0" forceAA="0" compatLnSpc="1">
-                        <a:prstTxWarp prst="textNoShape">
-                          <a:avLst/>
-                        </a:prstTxWarp>
-                        <a:noAutofit/>
-                      </wps:bodyPr>
-                    </wps:wsp>
-                  </a:graphicData>
-                </a:graphic>
-                <wp14:sizeRelH relativeFrom="margin">
-                  <wp14:pctWidth>0</wp14:pctWidth>
-                </wp14:sizeRelH>
-                <wp14:sizeRelV relativeFrom="margin">
-                  <wp14:pctHeight>0</wp14:pctHeight>
-                </wp14:sizeRelV>
-              </wp:anchor>
-            </w:drawing>
-          </mc:Choice>
-          <mc:Fallback>
-            <w:pict>
-              <v:roundrect w14:anchorId="70A9D59A" id="Rectángulo redondeado 28" o:spid="_x0000_s1032" style="position:absolute;margin-left:61.2pt;margin-top:421.15pt;width:280.45pt;height:135.85pt;z-index:251691007;visibility:visible;mso-wrap-style:square;mso-width-percent:0;mso-height-percent:0;mso-wrap-distance-left:9pt;mso-wrap-distance-top:0;mso-wrap-distance-right:9pt;mso-wrap-distance-bottom:0;mso-position-horizontal:absolute;mso-position-horizontal-relative:left-margin-area;mso-position-vertical:absolute;mso-position-vertical-relative:text;mso-width-percent:0;mso-height-percent:0;mso-width-relative:margin;mso-height-relative:margin;v-text-anchor:top" arcsize="10923f" o:gfxdata="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" fillcolor="#5b9bd5 [3204]" strokecolor="#1f4d78 [1604]" strokeweight="1pt">
-                <v:stroke joinstyle="miter"/>
-                <v:textbox>
-                  <w:txbxContent>
-                    <w:p>
-                      <w:pPr>
-                        <w:jc w:val="center"/>
-                        <w:rPr>
-                          <w:lang w:val="es-PE"/>
-                        </w:rPr>
-                      </w:pPr>
-                      <w:r>
-                        <w:rPr>
-                          <w:lang w:val="es-PE"/>
-                        </w:rPr>
-                        <w:t>Repositorios de dominios</w:t>
-                      </w:r>
-                    </w:p>
-                  </w:txbxContent>
-                </v:textbox>
-                <w10:wrap anchorx="margin"/>
-              </v:roundrect>
-            </w:pict>
-          </mc:Fallback>
-        </mc:AlternateContent>
-      </w:r>
-      <w:r>
-        <w:rPr>
-          <w:noProof/>
-          <w:lang w:eastAsia="es-ES"/>
-        </w:rPr>
-        <mc:AlternateContent>
-          <mc:Choice Requires="wps">
-            <w:drawing>
-              <wp:anchor distT="0" distB="0" distL="114300" distR="114300" simplePos="0" relativeHeight="251692032" behindDoc="0" locked="0" layoutInCell="1" allowOverlap="1" wp14:anchorId="147CE774" wp14:editId="16C8123A">
+              <wp:anchor distT="0" distB="0" distL="114300" distR="114300" simplePos="0" relativeHeight="251692032" behindDoc="0" locked="0" layoutInCell="1" allowOverlap="1" wp14:anchorId="621F0186" wp14:editId="5A8A5482">
                 <wp:simplePos x="0" y="0"/>
                 <wp:positionH relativeFrom="margin">
                   <wp:posOffset>-80645</wp:posOffset>
@@ -1326,7 +1711,7 @@
         <mc:AlternateContent>
           <mc:Choice Requires="wps">
             <w:drawing>
-              <wp:anchor distT="0" distB="0" distL="114300" distR="114300" simplePos="0" relativeHeight="251694080" behindDoc="0" locked="0" layoutInCell="1" allowOverlap="1" wp14:anchorId="147000AF" wp14:editId="27D6E33C">
+              <wp:anchor distT="0" distB="0" distL="114300" distR="114300" simplePos="0" relativeHeight="251694080" behindDoc="0" locked="0" layoutInCell="1" allowOverlap="1" wp14:anchorId="07D8EF79" wp14:editId="2867AC2E">
                 <wp:simplePos x="0" y="0"/>
                 <wp:positionH relativeFrom="margin">
                   <wp:posOffset>1463040</wp:posOffset>
@@ -1381,13 +1766,7 @@
                               <w:rPr>
                                 <w:lang w:val="es-PE"/>
                               </w:rPr>
-                              <w:t xml:space="preserve">Repositorio de </w:t>
-                            </w:r>
-                            <w:r>
-                              <w:rPr>
-                                <w:lang w:val="es-PE"/>
-                              </w:rPr>
-                              <w:t>Detalle de Vehículo</w:t>
+                              <w:t>Repositorio de Detalle de Vehículo</w:t>
                             </w:r>
                           </w:p>
                         </w:txbxContent>
@@ -1452,7 +1831,7 @@
         <mc:AlternateContent>
           <mc:Choice Requires="wps">
             <w:drawing>
-              <wp:anchor distT="0" distB="0" distL="114300" distR="114300" simplePos="0" relativeHeight="251696128" behindDoc="0" locked="0" layoutInCell="1" allowOverlap="1" wp14:anchorId="79D84E55" wp14:editId="7A421567">
+              <wp:anchor distT="0" distB="0" distL="114300" distR="114300" simplePos="0" relativeHeight="251696128" behindDoc="0" locked="0" layoutInCell="1" allowOverlap="1" wp14:anchorId="5593A612" wp14:editId="1C56EADD">
                 <wp:simplePos x="0" y="0"/>
                 <wp:positionH relativeFrom="margin">
                   <wp:posOffset>-71755</wp:posOffset>
@@ -1507,13 +1886,7 @@
                               <w:rPr>
                                 <w:lang w:val="es-PE"/>
                               </w:rPr>
-                              <w:t xml:space="preserve">Repositorio de </w:t>
-                            </w:r>
-                            <w:r>
-                              <w:rPr>
-                                <w:lang w:val="es-PE"/>
-                              </w:rPr>
-                              <w:t>Rutas</w:t>
+                              <w:t>Repositorio de Rutas</w:t>
                             </w:r>
                           </w:p>
                         </w:txbxContent>
@@ -2225,7 +2598,7 @@
                                     </pic:cNvPicPr>
                                   </pic:nvPicPr>
                                   <pic:blipFill>
-                                    <a:blip r:embed="rId4">
+                                    <a:blip r:embed="rId5">
                                       <a:extLst>
                                         <a:ext uri="{28A0092B-C50C-407E-A947-70E740481C1C}">
                                           <a14:useLocalDpi xmlns:a14="http://schemas.microsoft.com/office/drawing/2010/main" val="0"/>
@@ -2721,6 +3094,10 @@
         </mc:AlternateContent>
       </w:r>
       <w:r>
+        <w:rPr>
+          <w:noProof/>
+          <w:lang w:eastAsia="es-ES"/>
+        </w:rPr>
         <mc:AlternateContent>
           <mc:Choice Requires="wps">
             <w:drawing>
@@ -2830,6 +3207,10 @@
         </mc:AlternateContent>
       </w:r>
       <w:r>
+        <w:rPr>
+          <w:noProof/>
+          <w:lang w:eastAsia="es-ES"/>
+        </w:rPr>
         <mc:AlternateContent>
           <mc:Choice Requires="wps">
             <w:drawing>
@@ -2936,6 +3317,10 @@
         </mc:AlternateContent>
       </w:r>
       <w:r>
+        <w:rPr>
+          <w:noProof/>
+          <w:lang w:eastAsia="es-ES"/>
+        </w:rPr>
         <mc:AlternateContent>
           <mc:Choice Requires="wps">
             <w:drawing>
@@ -2994,13 +3379,7 @@
                               <w:rPr>
                                 <w:lang w:val="es-PE"/>
                               </w:rPr>
-                              <w:t xml:space="preserve">Cliente </w:t>
-                            </w:r>
-                            <w:r>
-                              <w:rPr>
-                                <w:lang w:val="es-PE"/>
-                              </w:rPr>
-                              <w:t>Web</w:t>
+                              <w:t>Cliente Web</w:t>
                             </w:r>
                           </w:p>
                         </w:txbxContent>
@@ -4041,7 +4420,7 @@
   <w:style w:type="paragraph" w:default="1" w:styleId="Normal">
     <w:name w:val="Normal"/>
     <w:qFormat/>
-    <w:rsid w:val="00367797"/>
+    <w:rsid w:val="00855537"/>
   </w:style>
   <w:style w:type="character" w:default="1" w:styleId="Fuentedeprrafopredeter">
     <w:name w:val="Default Paragraph Font"/>

</xml_diff>